<commit_message>
add resources & update README
</commit_message>
<xml_diff>
--- a/test.docx
+++ b/test.docx
@@ -197,7 +197,18 @@
           <w:szCs w:val="24"/>
           <w:u w:val="single"/>
         </w:rPr>
-        <w:t>測試名</w:t>
+        <w:t>替代</w:t>
+      </w:r>
+      <w:r>
+        <w:rPr>
+          <w:rFonts w:ascii="Times New Roman" w:eastAsia="標楷體" w:hAnsi="Times New Roman" w:cs="Times New Roman" w:hint="eastAsia"/>
+          <w:b/>
+          <w:color w:val="000000"/>
+          <w:kern w:val="0"/>
+          <w:szCs w:val="24"/>
+          <w:u w:val="single"/>
+        </w:rPr>
+        <w:t>名</w:t>
       </w:r>
       <w:r>
         <w:rPr>
@@ -248,7 +259,18 @@
           <w:szCs w:val="24"/>
           <w:u w:val="single"/>
         </w:rPr>
-        <w:t>測試編號</w:t>
+        <w:t>替代</w:t>
+      </w:r>
+      <w:r>
+        <w:rPr>
+          <w:rFonts w:ascii="Times New Roman" w:eastAsia="標楷體" w:hAnsi="Times New Roman" w:cs="Times New Roman" w:hint="eastAsia"/>
+          <w:b/>
+          <w:color w:val="000000"/>
+          <w:kern w:val="0"/>
+          <w:szCs w:val="24"/>
+          <w:u w:val="single"/>
+        </w:rPr>
+        <w:t>編號</w:t>
       </w:r>
       <w:r>
         <w:rPr>
@@ -289,7 +311,18 @@
           <w:szCs w:val="24"/>
           <w:u w:val="single"/>
         </w:rPr>
-        <w:t>測試試場</w:t>
+        <w:t>替代</w:t>
+      </w:r>
+      <w:r>
+        <w:rPr>
+          <w:rFonts w:ascii="Times New Roman" w:eastAsia="標楷體" w:hAnsi="Times New Roman" w:cs="Times New Roman" w:hint="eastAsia"/>
+          <w:b/>
+          <w:color w:val="000000"/>
+          <w:kern w:val="0"/>
+          <w:szCs w:val="24"/>
+          <w:u w:val="single"/>
+        </w:rPr>
+        <w:t>試場</w:t>
       </w:r>
     </w:p>
     <w:p>
@@ -3745,7 +3778,7 @@
           </mc:Choice>
           <mc:Fallback>
             <w:pict>
-              <v:line w14:anchorId="0F801F82" id="直線接點 11" o:spid="_x0000_s1026" style="position:absolute;flip:x;z-index:251670016;visibility:visible;mso-wrap-style:square;mso-width-percent:0;mso-height-percent:0;mso-wrap-distance-left:9pt;mso-wrap-distance-top:0;mso-wrap-distance-right:9pt;mso-wrap-distance-bottom:0;mso-position-horizontal:absolute;mso-position-horizontal-relative:text;mso-position-vertical:absolute;mso-position-vertical-relative:text;mso-width-percent:0;mso-height-percent:0;mso-width-relative:margin;mso-height-relative:margin" from="265.5pt,106.5pt" to="297.75pt,156pt" o:gfxdata="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" strokecolor="#bc4542 [3045]" strokeweight="2.25pt"/>
+              <v:line w14:anchorId="2D8D1BD4" id="直線接點 11" o:spid="_x0000_s1026" style="position:absolute;flip:x;z-index:251670016;visibility:visible;mso-wrap-style:square;mso-width-percent:0;mso-height-percent:0;mso-wrap-distance-left:9pt;mso-wrap-distance-top:0;mso-wrap-distance-right:9pt;mso-wrap-distance-bottom:0;mso-position-horizontal:absolute;mso-position-horizontal-relative:text;mso-position-vertical:absolute;mso-position-vertical-relative:text;mso-width-percent:0;mso-height-percent:0;mso-width-relative:margin;mso-height-relative:margin" from="265.5pt,106.5pt" to="297.75pt,156pt" o:gfxdata="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" strokecolor="#bc4542 [3045]" strokeweight="2.25pt"/>
             </w:pict>
           </mc:Fallback>
         </mc:AlternateContent>
@@ -3813,7 +3846,7 @@
           </mc:Choice>
           <mc:Fallback>
             <w:pict>
-              <v:line w14:anchorId="7A3DD3EF" id="直線接點 12" o:spid="_x0000_s1026" style="position:absolute;z-index:251673088;visibility:visible;mso-wrap-style:square;mso-width-percent:0;mso-height-percent:0;mso-wrap-distance-left:9pt;mso-wrap-distance-top:0;mso-wrap-distance-right:9pt;mso-wrap-distance-bottom:0;mso-position-horizontal:absolute;mso-position-horizontal-relative:text;mso-position-vertical:absolute;mso-position-vertical-relative:text;mso-width-percent:0;mso-height-percent:0;mso-width-relative:margin;mso-height-relative:margin" from="264.75pt,173.25pt" to="300pt,226.5pt" o:gfxdata="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" strokecolor="#bc4542 [3045]" strokeweight="2.25pt"/>
+              <v:line w14:anchorId="7E89CA54" id="直線接點 12" o:spid="_x0000_s1026" style="position:absolute;z-index:251673088;visibility:visible;mso-wrap-style:square;mso-width-percent:0;mso-height-percent:0;mso-wrap-distance-left:9pt;mso-wrap-distance-top:0;mso-wrap-distance-right:9pt;mso-wrap-distance-bottom:0;mso-position-horizontal:absolute;mso-position-horizontal-relative:text;mso-position-vertical:absolute;mso-position-vertical-relative:text;mso-width-percent:0;mso-height-percent:0;mso-width-relative:margin;mso-height-relative:margin" from="264.75pt,173.25pt" to="300pt,226.5pt" o:gfxdata="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" strokecolor="#bc4542 [3045]" strokeweight="2.25pt"/>
             </w:pict>
           </mc:Fallback>
         </mc:AlternateContent>
@@ -3880,7 +3913,7 @@
           </mc:Choice>
           <mc:Fallback>
             <w:pict>
-              <v:rect w14:anchorId="1DFE0183" id="矩形 10" o:spid="_x0000_s1026" style="position:absolute;margin-left:297pt;margin-top:81.75pt;width:147pt;height:24.75pt;z-index:251665920;visibility:visible;mso-wrap-style:square;mso-wrap-distance-left:9pt;mso-wrap-distance-top:0;mso-wrap-distance-right:9pt;mso-wrap-distance-bottom:0;mso-position-horizontal:absolute;mso-position-horizontal-relative:text;mso-position-vertical:absolute;mso-position-vertical-relative:text;v-text-anchor:middle" o:gfxdata="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" filled="f" strokecolor="#c0504d [3205]" strokeweight="2pt"/>
+              <v:rect w14:anchorId="781026DF" id="矩形 10" o:spid="_x0000_s1026" style="position:absolute;margin-left:297pt;margin-top:81.75pt;width:147pt;height:24.75pt;z-index:251665920;visibility:visible;mso-wrap-style:square;mso-wrap-distance-left:9pt;mso-wrap-distance-top:0;mso-wrap-distance-right:9pt;mso-wrap-distance-bottom:0;mso-position-horizontal:absolute;mso-position-horizontal-relative:text;mso-position-vertical:absolute;mso-position-vertical-relative:text;v-text-anchor:middle" o:gfxdata="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" filled="f" strokecolor="#c0504d [3205]" strokeweight="2pt"/>
             </w:pict>
           </mc:Fallback>
         </mc:AlternateContent>
@@ -3947,7 +3980,7 @@
           </mc:Choice>
           <mc:Fallback>
             <w:pict>
-              <v:rect w14:anchorId="3E6080C0" id="矩形 9" o:spid="_x0000_s1026" style="position:absolute;margin-left:298.5pt;margin-top:225.75pt;width:147pt;height:24.75pt;z-index:251662848;visibility:visible;mso-wrap-style:square;mso-wrap-distance-left:9pt;mso-wrap-distance-top:0;mso-wrap-distance-right:9pt;mso-wrap-distance-bottom:0;mso-position-horizontal:absolute;mso-position-horizontal-relative:text;mso-position-vertical:absolute;mso-position-vertical-relative:text;v-text-anchor:middle" o:gfxdata="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" filled="f" strokecolor="#c0504d [3205]" strokeweight="2pt"/>
+              <v:rect w14:anchorId="155D40B4" id="矩形 9" o:spid="_x0000_s1026" style="position:absolute;margin-left:298.5pt;margin-top:225.75pt;width:147pt;height:24.75pt;z-index:251662848;visibility:visible;mso-wrap-style:square;mso-wrap-distance-left:9pt;mso-wrap-distance-top:0;mso-wrap-distance-right:9pt;mso-wrap-distance-bottom:0;mso-position-horizontal:absolute;mso-position-horizontal-relative:text;mso-position-vertical:absolute;mso-position-vertical-relative:text;v-text-anchor:middle" o:gfxdata="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" filled="f" strokecolor="#c0504d [3205]" strokeweight="2pt"/>
             </w:pict>
           </mc:Fallback>
         </mc:AlternateContent>
@@ -4015,7 +4048,7 @@
           </mc:Choice>
           <mc:Fallback>
             <w:pict>
-              <v:shapetype w14:anchorId="14FA53FA" id="_x0000_t13" coordsize="21600,21600" o:spt="13" adj="16200,5400" path="m@0,l@0@1,0@1,0@2@0@2@0,21600,21600,10800xe">
+              <v:shapetype w14:anchorId="6412B748" id="_x0000_t13" coordsize="21600,21600" o:spt="13" adj="16200,5400" path="m@0,l@0@1,0@1,0@2@0@2@0,21600,21600,10800xe">
                 <v:stroke joinstyle="miter"/>
                 <v:formulas>
                   <v:f eqn="val #0"/>
@@ -4219,7 +4252,7 @@
           </mc:Choice>
           <mc:Fallback>
             <w:pict>
-              <v:shapetype w14:anchorId="1DCCF1E6" id="_x0000_t32" coordsize="21600,21600" o:spt="32" o:oned="t" path="m,l21600,21600e" filled="f">
+              <v:shapetype w14:anchorId="776B51BE" id="_x0000_t32" coordsize="21600,21600" o:spt="32" o:oned="t" path="m,l21600,21600e" filled="f">
                 <v:path arrowok="t" fillok="f" o:connecttype="none"/>
                 <o:lock v:ext="edit" shapetype="t"/>
               </v:shapetype>

</xml_diff>

<commit_message>
add styling error handling
</commit_message>
<xml_diff>
--- a/test.docx
+++ b/test.docx
@@ -197,22 +197,11 @@
           <w:szCs w:val="24"/>
           <w:u w:val="single"/>
         </w:rPr>
-        <w:t>替代</w:t>
-      </w:r>
-      <w:r>
-        <w:rPr>
-          <w:rFonts w:ascii="Times New Roman" w:eastAsia="標楷體" w:hAnsi="Times New Roman" w:cs="Times New Roman" w:hint="eastAsia"/>
-          <w:b/>
-          <w:color w:val="000000"/>
-          <w:kern w:val="0"/>
-          <w:szCs w:val="24"/>
-          <w:u w:val="single"/>
-        </w:rPr>
-        <w:t>名</w:t>
-      </w:r>
-      <w:r>
-        <w:rPr>
-          <w:rFonts w:ascii="Times New Roman" w:eastAsia="標楷體" w:hAnsi="Times New Roman" w:cs="Times New Roman" w:hint="eastAsia"/>
+        <w:t>替代名</w:t>
+      </w:r>
+      <w:r>
+        <w:rPr>
+          <w:rFonts w:ascii="Times New Roman" w:eastAsia="標楷體" w:hAnsi="Times New Roman" w:cs="Times New Roman"/>
           <w:b/>
           <w:color w:val="000000"/>
           <w:kern w:val="0"/>
@@ -222,7 +211,7 @@
       </w:r>
       <w:r>
         <w:rPr>
-          <w:rFonts w:ascii="Times New Roman" w:eastAsia="標楷體" w:hAnsi="Times New Roman" w:cs="Times New Roman" w:hint="eastAsia"/>
+          <w:rFonts w:ascii="Times New Roman" w:eastAsia="標楷體" w:hAnsi="Times New Roman" w:cs="Times New Roman"/>
           <w:b/>
           <w:color w:val="000000"/>
           <w:kern w:val="0"/>
@@ -259,22 +248,11 @@
           <w:szCs w:val="24"/>
           <w:u w:val="single"/>
         </w:rPr>
-        <w:t>替代</w:t>
-      </w:r>
-      <w:r>
-        <w:rPr>
-          <w:rFonts w:ascii="Times New Roman" w:eastAsia="標楷體" w:hAnsi="Times New Roman" w:cs="Times New Roman" w:hint="eastAsia"/>
-          <w:b/>
-          <w:color w:val="000000"/>
-          <w:kern w:val="0"/>
-          <w:szCs w:val="24"/>
-          <w:u w:val="single"/>
-        </w:rPr>
-        <w:t>編號</w:t>
-      </w:r>
-      <w:r>
-        <w:rPr>
-          <w:rFonts w:ascii="Times New Roman" w:eastAsia="標楷體" w:hAnsi="Times New Roman" w:cs="Times New Roman" w:hint="eastAsia"/>
+        <w:t>替代編號</w:t>
+      </w:r>
+      <w:r>
+        <w:rPr>
+          <w:rFonts w:ascii="Times New Roman" w:eastAsia="標楷體" w:hAnsi="Times New Roman" w:cs="Times New Roman"/>
           <w:b/>
           <w:color w:val="000000"/>
           <w:kern w:val="0"/>
@@ -311,18 +289,7 @@
           <w:szCs w:val="24"/>
           <w:u w:val="single"/>
         </w:rPr>
-        <w:t>替代</w:t>
-      </w:r>
-      <w:r>
-        <w:rPr>
-          <w:rFonts w:ascii="Times New Roman" w:eastAsia="標楷體" w:hAnsi="Times New Roman" w:cs="Times New Roman" w:hint="eastAsia"/>
-          <w:b/>
-          <w:color w:val="000000"/>
-          <w:kern w:val="0"/>
-          <w:szCs w:val="24"/>
-          <w:u w:val="single"/>
-        </w:rPr>
-        <w:t>試場</w:t>
+        <w:t>替代試場</w:t>
       </w:r>
     </w:p>
     <w:p>
@@ -363,14 +330,25 @@
         </w:rPr>
         <w:t>國際語言學奧林匹亞競賽</w:t>
       </w:r>
-      <w:r>
-        <w:rPr>
-          <w:rFonts w:ascii="Times New Roman" w:eastAsia="標楷體" w:hAnsi="Times New Roman" w:cs="Times New Roman" w:hint="eastAsia"/>
-          <w:color w:val="000000"/>
-          <w:kern w:val="0"/>
-          <w:szCs w:val="24"/>
-        </w:rPr>
-        <w:t>─臺</w:t>
+      <w:proofErr w:type="gramStart"/>
+      <w:r>
+        <w:rPr>
+          <w:rFonts w:ascii="Times New Roman" w:eastAsia="標楷體" w:hAnsi="Times New Roman" w:cs="Times New Roman" w:hint="eastAsia"/>
+          <w:color w:val="000000"/>
+          <w:kern w:val="0"/>
+          <w:szCs w:val="24"/>
+        </w:rPr>
+        <w:t>─</w:t>
+      </w:r>
+      <w:proofErr w:type="gramEnd"/>
+      <w:r>
+        <w:rPr>
+          <w:rFonts w:ascii="Times New Roman" w:eastAsia="標楷體" w:hAnsi="Times New Roman" w:cs="Times New Roman" w:hint="eastAsia"/>
+          <w:color w:val="000000"/>
+          <w:kern w:val="0"/>
+          <w:szCs w:val="24"/>
+        </w:rPr>
+        <w:t>臺</w:t>
       </w:r>
       <w:r>
         <w:rPr>
@@ -1177,6 +1155,7 @@
                 <w:szCs w:val="24"/>
               </w:rPr>
             </w:pPr>
+            <w:proofErr w:type="gramStart"/>
             <w:r>
               <w:rPr>
                 <w:rFonts w:ascii="Times New Roman" w:eastAsia="標楷體" w:hAnsi="Times New Roman" w:cs="Times New Roman" w:hint="eastAsia"/>
@@ -1212,7 +1191,18 @@
                 <w:szCs w:val="24"/>
                 <w:u w:val="single"/>
               </w:rPr>
-              <w:t>身分證或學生證</w:t>
+              <w:t>身分</w:t>
+            </w:r>
+            <w:proofErr w:type="gramEnd"/>
+            <w:r>
+              <w:rPr>
+                <w:rFonts w:ascii="Times New Roman" w:eastAsia="標楷體" w:hAnsi="Times New Roman" w:cs="Times New Roman" w:hint="eastAsia"/>
+                <w:b/>
+                <w:kern w:val="0"/>
+                <w:szCs w:val="24"/>
+                <w:u w:val="single"/>
+              </w:rPr>
+              <w:t>證或學生證</w:t>
             </w:r>
             <w:r>
               <w:rPr>
@@ -1658,8 +1648,31 @@
                 <w:kern w:val="0"/>
                 <w:szCs w:val="24"/>
               </w:rPr>
-              <w:t>即停止交卷，請耐心等候收卷。</w:t>
-            </w:r>
+              <w:t>即停止交卷，請耐心</w:t>
+            </w:r>
+            <w:proofErr w:type="gramStart"/>
+            <w:r>
+              <w:rPr>
+                <w:rFonts w:ascii="Times New Roman" w:eastAsia="標楷體" w:hAnsi="Times New Roman" w:cs="Times New Roman" w:hint="eastAsia"/>
+                <w:b/>
+                <w:color w:val="FF0000"/>
+                <w:kern w:val="0"/>
+                <w:szCs w:val="24"/>
+              </w:rPr>
+              <w:t>等候收卷</w:t>
+            </w:r>
+            <w:proofErr w:type="gramEnd"/>
+            <w:r>
+              <w:rPr>
+                <w:rFonts w:ascii="Times New Roman" w:eastAsia="標楷體" w:hAnsi="Times New Roman" w:cs="Times New Roman" w:hint="eastAsia"/>
+                <w:b/>
+                <w:color w:val="FF0000"/>
+                <w:kern w:val="0"/>
+                <w:szCs w:val="24"/>
+              </w:rPr>
+              <w:t>。</w:t>
+            </w:r>
+            <w:proofErr w:type="gramStart"/>
             <w:r>
               <w:rPr>
                 <w:rFonts w:ascii="Times New Roman" w:eastAsia="標楷體" w:hAnsi="Times New Roman" w:cs="Times New Roman" w:hint="eastAsia"/>
@@ -1668,7 +1681,18 @@
                 <w:kern w:val="0"/>
                 <w:szCs w:val="24"/>
               </w:rPr>
-              <w:t>收卷後，請所有參賽者離開試場。</w:t>
+              <w:t>收卷後</w:t>
+            </w:r>
+            <w:proofErr w:type="gramEnd"/>
+            <w:r>
+              <w:rPr>
+                <w:rFonts w:ascii="Times New Roman" w:eastAsia="標楷體" w:hAnsi="Times New Roman" w:cs="Times New Roman" w:hint="eastAsia"/>
+                <w:b/>
+                <w:color w:val="000000"/>
+                <w:kern w:val="0"/>
+                <w:szCs w:val="24"/>
+              </w:rPr>
+              <w:t>，請所有參賽者離開試場。</w:t>
             </w:r>
           </w:p>
         </w:tc>
@@ -2279,8 +2303,20 @@
           <w:szCs w:val="24"/>
           <w:u w:val="single"/>
         </w:rPr>
-        <w:t>先查看試場門口之座位表，依表就座</w:t>
-      </w:r>
+        <w:t>先查看試場門口之座位表，</w:t>
+      </w:r>
+      <w:proofErr w:type="gramStart"/>
+      <w:r>
+        <w:rPr>
+          <w:rFonts w:ascii="Times New Roman" w:eastAsia="標楷體" w:hAnsi="Times New Roman" w:cs="Times New Roman" w:hint="eastAsia"/>
+          <w:color w:val="000000" w:themeColor="text1"/>
+          <w:kern w:val="0"/>
+          <w:szCs w:val="24"/>
+          <w:u w:val="single"/>
+        </w:rPr>
+        <w:t>依表就座</w:t>
+      </w:r>
+      <w:proofErr w:type="gramEnd"/>
       <w:r>
         <w:rPr>
           <w:rFonts w:ascii="Times New Roman" w:eastAsia="標楷體" w:hAnsi="Times New Roman" w:cs="Times New Roman" w:hint="eastAsia"/>
@@ -2433,6 +2469,7 @@
         </w:rPr>
         <w:t>競賽</w:t>
       </w:r>
+      <w:proofErr w:type="gramStart"/>
       <w:r>
         <w:rPr>
           <w:rFonts w:ascii="Times New Roman" w:eastAsia="標楷體" w:hAnsi="Times New Roman" w:cs="Times New Roman" w:hint="eastAsia"/>
@@ -2442,6 +2479,7 @@
         </w:rPr>
         <w:t>期間，</w:t>
       </w:r>
+      <w:proofErr w:type="gramEnd"/>
       <w:r>
         <w:rPr>
           <w:rFonts w:ascii="Times New Roman" w:eastAsia="標楷體" w:hAnsi="Times New Roman" w:cs="Times New Roman" w:hint="eastAsia"/>
@@ -2470,7 +2508,29 @@
           <w:szCs w:val="24"/>
           <w:u w:val="single"/>
         </w:rPr>
-        <w:t>需放置於監試人員指定之位置</w:t>
+        <w:t>需</w:t>
+      </w:r>
+      <w:proofErr w:type="gramStart"/>
+      <w:r>
+        <w:rPr>
+          <w:rFonts w:ascii="Times New Roman" w:eastAsia="標楷體" w:hAnsi="Times New Roman" w:cs="Times New Roman" w:hint="eastAsia"/>
+          <w:color w:val="000000" w:themeColor="text1"/>
+          <w:kern w:val="0"/>
+          <w:szCs w:val="24"/>
+          <w:u w:val="single"/>
+        </w:rPr>
+        <w:t>放置於監試</w:t>
+      </w:r>
+      <w:proofErr w:type="gramEnd"/>
+      <w:r>
+        <w:rPr>
+          <w:rFonts w:ascii="Times New Roman" w:eastAsia="標楷體" w:hAnsi="Times New Roman" w:cs="Times New Roman" w:hint="eastAsia"/>
+          <w:color w:val="000000" w:themeColor="text1"/>
+          <w:kern w:val="0"/>
+          <w:szCs w:val="24"/>
+          <w:u w:val="single"/>
+        </w:rPr>
+        <w:t>人員指定之位置</w:t>
       </w:r>
       <w:r>
         <w:rPr>
@@ -2637,7 +2697,27 @@
           <w:kern w:val="0"/>
           <w:szCs w:val="24"/>
         </w:rPr>
-        <w:t>若因不可抗力暫時離場者，須經監試人員許可並陪同，短少之測驗時間不予補足。</w:t>
+        <w:t>若因不可抗力暫時</w:t>
+      </w:r>
+      <w:proofErr w:type="gramStart"/>
+      <w:r>
+        <w:rPr>
+          <w:rFonts w:ascii="Times New Roman" w:eastAsia="標楷體" w:hAnsi="Times New Roman" w:cs="Times New Roman" w:hint="eastAsia"/>
+          <w:color w:val="000000" w:themeColor="text1"/>
+          <w:kern w:val="0"/>
+          <w:szCs w:val="24"/>
+        </w:rPr>
+        <w:t>離場者</w:t>
+      </w:r>
+      <w:proofErr w:type="gramEnd"/>
+      <w:r>
+        <w:rPr>
+          <w:rFonts w:ascii="Times New Roman" w:eastAsia="標楷體" w:hAnsi="Times New Roman" w:cs="Times New Roman" w:hint="eastAsia"/>
+          <w:color w:val="000000" w:themeColor="text1"/>
+          <w:kern w:val="0"/>
+          <w:szCs w:val="24"/>
+        </w:rPr>
+        <w:t>，須經監試人員許可並陪同，短少之測驗時間不予補足。</w:t>
       </w:r>
     </w:p>
     <w:p>
@@ -2720,7 +2800,29 @@
           <w:szCs w:val="24"/>
           <w:u w:val="single"/>
         </w:rPr>
-        <w:t>結束前五分鐘（即</w:t>
+        <w:t>結束前五分鐘</w:t>
+      </w:r>
+      <w:proofErr w:type="gramStart"/>
+      <w:r>
+        <w:rPr>
+          <w:rFonts w:ascii="Times New Roman" w:eastAsia="標楷體" w:hAnsi="Times New Roman" w:cs="Times New Roman" w:hint="eastAsia"/>
+          <w:color w:val="0000FF"/>
+          <w:kern w:val="0"/>
+          <w:szCs w:val="24"/>
+          <w:u w:val="single"/>
+        </w:rPr>
+        <w:t>（</w:t>
+      </w:r>
+      <w:proofErr w:type="gramEnd"/>
+      <w:r>
+        <w:rPr>
+          <w:rFonts w:ascii="Times New Roman" w:eastAsia="標楷體" w:hAnsi="Times New Roman" w:cs="Times New Roman" w:hint="eastAsia"/>
+          <w:color w:val="0000FF"/>
+          <w:kern w:val="0"/>
+          <w:szCs w:val="24"/>
+          <w:u w:val="single"/>
+        </w:rPr>
+        <w:t>即</w:t>
       </w:r>
       <w:r>
         <w:rPr>
@@ -2782,6 +2884,7 @@
         </w:rPr>
         <w:t>5</w:t>
       </w:r>
+      <w:proofErr w:type="gramStart"/>
       <w:r>
         <w:rPr>
           <w:rFonts w:ascii="Times New Roman" w:eastAsia="標楷體" w:hAnsi="Times New Roman" w:cs="Times New Roman" w:hint="eastAsia"/>
@@ -2792,6 +2895,7 @@
         </w:rPr>
         <w:t>）</w:t>
       </w:r>
+      <w:proofErr w:type="gramEnd"/>
       <w:r>
         <w:rPr>
           <w:rFonts w:ascii="Times New Roman" w:eastAsia="標楷體" w:hAnsi="Times New Roman" w:cs="Times New Roman" w:hint="eastAsia"/>
@@ -2839,14 +2943,45 @@
         </w:rPr>
         <w:t xml:space="preserve"> 16:30 </w:t>
       </w:r>
-      <w:r>
-        <w:rPr>
-          <w:rFonts w:ascii="Times New Roman" w:eastAsia="標楷體" w:hAnsi="Times New Roman" w:cs="Times New Roman" w:hint="eastAsia"/>
-          <w:color w:val="0000FF"/>
-          <w:kern w:val="0"/>
-          <w:szCs w:val="24"/>
-        </w:rPr>
-        <w:t>收卷。收卷後，請所有參賽者離開試場。</w:t>
+      <w:proofErr w:type="gramStart"/>
+      <w:r>
+        <w:rPr>
+          <w:rFonts w:ascii="Times New Roman" w:eastAsia="標楷體" w:hAnsi="Times New Roman" w:cs="Times New Roman" w:hint="eastAsia"/>
+          <w:color w:val="0000FF"/>
+          <w:kern w:val="0"/>
+          <w:szCs w:val="24"/>
+        </w:rPr>
+        <w:t>收卷</w:t>
+      </w:r>
+      <w:proofErr w:type="gramEnd"/>
+      <w:r>
+        <w:rPr>
+          <w:rFonts w:ascii="Times New Roman" w:eastAsia="標楷體" w:hAnsi="Times New Roman" w:cs="Times New Roman" w:hint="eastAsia"/>
+          <w:color w:val="0000FF"/>
+          <w:kern w:val="0"/>
+          <w:szCs w:val="24"/>
+        </w:rPr>
+        <w:t>。</w:t>
+      </w:r>
+      <w:proofErr w:type="gramStart"/>
+      <w:r>
+        <w:rPr>
+          <w:rFonts w:ascii="Times New Roman" w:eastAsia="標楷體" w:hAnsi="Times New Roman" w:cs="Times New Roman" w:hint="eastAsia"/>
+          <w:color w:val="0000FF"/>
+          <w:kern w:val="0"/>
+          <w:szCs w:val="24"/>
+        </w:rPr>
+        <w:t>收卷後</w:t>
+      </w:r>
+      <w:proofErr w:type="gramEnd"/>
+      <w:r>
+        <w:rPr>
+          <w:rFonts w:ascii="Times New Roman" w:eastAsia="標楷體" w:hAnsi="Times New Roman" w:cs="Times New Roman" w:hint="eastAsia"/>
+          <w:color w:val="0000FF"/>
+          <w:kern w:val="0"/>
+          <w:szCs w:val="24"/>
+        </w:rPr>
+        <w:t>，請所有參賽者離開試場。</w:t>
       </w:r>
       <w:r>
         <w:rPr>
@@ -3778,7 +3913,7 @@
           </mc:Choice>
           <mc:Fallback>
             <w:pict>
-              <v:line w14:anchorId="2D8D1BD4" id="直線接點 11" o:spid="_x0000_s1026" style="position:absolute;flip:x;z-index:251670016;visibility:visible;mso-wrap-style:square;mso-width-percent:0;mso-height-percent:0;mso-wrap-distance-left:9pt;mso-wrap-distance-top:0;mso-wrap-distance-right:9pt;mso-wrap-distance-bottom:0;mso-position-horizontal:absolute;mso-position-horizontal-relative:text;mso-position-vertical:absolute;mso-position-vertical-relative:text;mso-width-percent:0;mso-height-percent:0;mso-width-relative:margin;mso-height-relative:margin" from="265.5pt,106.5pt" to="297.75pt,156pt" o:gfxdata="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" strokecolor="#bc4542 [3045]" strokeweight="2.25pt"/>
+              <v:line w14:anchorId="11E3A411" id="直線接點 11" o:spid="_x0000_s1026" style="position:absolute;flip:x;z-index:251670016;visibility:visible;mso-wrap-style:square;mso-width-percent:0;mso-height-percent:0;mso-wrap-distance-left:9pt;mso-wrap-distance-top:0;mso-wrap-distance-right:9pt;mso-wrap-distance-bottom:0;mso-position-horizontal:absolute;mso-position-horizontal-relative:text;mso-position-vertical:absolute;mso-position-vertical-relative:text;mso-width-percent:0;mso-height-percent:0;mso-width-relative:margin;mso-height-relative:margin" from="265.5pt,106.5pt" to="297.75pt,156pt" o:gfxdata="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" strokecolor="#bc4542 [3045]" strokeweight="2.25pt"/>
             </w:pict>
           </mc:Fallback>
         </mc:AlternateContent>
@@ -3846,7 +3981,7 @@
           </mc:Choice>
           <mc:Fallback>
             <w:pict>
-              <v:line w14:anchorId="7E89CA54" id="直線接點 12" o:spid="_x0000_s1026" style="position:absolute;z-index:251673088;visibility:visible;mso-wrap-style:square;mso-width-percent:0;mso-height-percent:0;mso-wrap-distance-left:9pt;mso-wrap-distance-top:0;mso-wrap-distance-right:9pt;mso-wrap-distance-bottom:0;mso-position-horizontal:absolute;mso-position-horizontal-relative:text;mso-position-vertical:absolute;mso-position-vertical-relative:text;mso-width-percent:0;mso-height-percent:0;mso-width-relative:margin;mso-height-relative:margin" from="264.75pt,173.25pt" to="300pt,226.5pt" o:gfxdata="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" strokecolor="#bc4542 [3045]" strokeweight="2.25pt"/>
+              <v:line w14:anchorId="298BA8B0" id="直線接點 12" o:spid="_x0000_s1026" style="position:absolute;z-index:251673088;visibility:visible;mso-wrap-style:square;mso-width-percent:0;mso-height-percent:0;mso-wrap-distance-left:9pt;mso-wrap-distance-top:0;mso-wrap-distance-right:9pt;mso-wrap-distance-bottom:0;mso-position-horizontal:absolute;mso-position-horizontal-relative:text;mso-position-vertical:absolute;mso-position-vertical-relative:text;mso-width-percent:0;mso-height-percent:0;mso-width-relative:margin;mso-height-relative:margin" from="264.75pt,173.25pt" to="300pt,226.5pt" o:gfxdata="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" strokecolor="#bc4542 [3045]" strokeweight="2.25pt"/>
             </w:pict>
           </mc:Fallback>
         </mc:AlternateContent>
@@ -3913,7 +4048,7 @@
           </mc:Choice>
           <mc:Fallback>
             <w:pict>
-              <v:rect w14:anchorId="781026DF" id="矩形 10" o:spid="_x0000_s1026" style="position:absolute;margin-left:297pt;margin-top:81.75pt;width:147pt;height:24.75pt;z-index:251665920;visibility:visible;mso-wrap-style:square;mso-wrap-distance-left:9pt;mso-wrap-distance-top:0;mso-wrap-distance-right:9pt;mso-wrap-distance-bottom:0;mso-position-horizontal:absolute;mso-position-horizontal-relative:text;mso-position-vertical:absolute;mso-position-vertical-relative:text;v-text-anchor:middle" o:gfxdata="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" filled="f" strokecolor="#c0504d [3205]" strokeweight="2pt"/>
+              <v:rect w14:anchorId="299BADBD" id="矩形 10" o:spid="_x0000_s1026" style="position:absolute;margin-left:297pt;margin-top:81.75pt;width:147pt;height:24.75pt;z-index:251665920;visibility:visible;mso-wrap-style:square;mso-wrap-distance-left:9pt;mso-wrap-distance-top:0;mso-wrap-distance-right:9pt;mso-wrap-distance-bottom:0;mso-position-horizontal:absolute;mso-position-horizontal-relative:text;mso-position-vertical:absolute;mso-position-vertical-relative:text;v-text-anchor:middle" o:gfxdata="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" filled="f" strokecolor="#c0504d [3205]" strokeweight="2pt"/>
             </w:pict>
           </mc:Fallback>
         </mc:AlternateContent>
@@ -3980,7 +4115,7 @@
           </mc:Choice>
           <mc:Fallback>
             <w:pict>
-              <v:rect w14:anchorId="155D40B4" id="矩形 9" o:spid="_x0000_s1026" style="position:absolute;margin-left:298.5pt;margin-top:225.75pt;width:147pt;height:24.75pt;z-index:251662848;visibility:visible;mso-wrap-style:square;mso-wrap-distance-left:9pt;mso-wrap-distance-top:0;mso-wrap-distance-right:9pt;mso-wrap-distance-bottom:0;mso-position-horizontal:absolute;mso-position-horizontal-relative:text;mso-position-vertical:absolute;mso-position-vertical-relative:text;v-text-anchor:middle" o:gfxdata="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" filled="f" strokecolor="#c0504d [3205]" strokeweight="2pt"/>
+              <v:rect w14:anchorId="5284E2DB" id="矩形 9" o:spid="_x0000_s1026" style="position:absolute;margin-left:298.5pt;margin-top:225.75pt;width:147pt;height:24.75pt;z-index:251662848;visibility:visible;mso-wrap-style:square;mso-wrap-distance-left:9pt;mso-wrap-distance-top:0;mso-wrap-distance-right:9pt;mso-wrap-distance-bottom:0;mso-position-horizontal:absolute;mso-position-horizontal-relative:text;mso-position-vertical:absolute;mso-position-vertical-relative:text;v-text-anchor:middle" o:gfxdata="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" filled="f" strokecolor="#c0504d [3205]" strokeweight="2pt"/>
             </w:pict>
           </mc:Fallback>
         </mc:AlternateContent>
@@ -4048,7 +4183,7 @@
           </mc:Choice>
           <mc:Fallback>
             <w:pict>
-              <v:shapetype w14:anchorId="6412B748" id="_x0000_t13" coordsize="21600,21600" o:spt="13" adj="16200,5400" path="m@0,l@0@1,0@1,0@2@0@2@0,21600,21600,10800xe">
+              <v:shapetype w14:anchorId="0A0F9AF0" id="_x0000_t13" coordsize="21600,21600" o:spt="13" adj="16200,5400" path="m@0,l@0@1,0@1,0@2@0@2@0,21600,21600,10800xe">
                 <v:stroke joinstyle="miter"/>
                 <v:formulas>
                   <v:f eqn="val #0"/>
@@ -4252,7 +4387,7 @@
           </mc:Choice>
           <mc:Fallback>
             <w:pict>
-              <v:shapetype w14:anchorId="776B51BE" id="_x0000_t32" coordsize="21600,21600" o:spt="32" o:oned="t" path="m,l21600,21600e" filled="f">
+              <v:shapetype w14:anchorId="26420F6B" id="_x0000_t32" coordsize="21600,21600" o:spt="32" o:oned="t" path="m,l21600,21600e" filled="f">
                 <v:path arrowok="t" fillok="f" o:connecttype="none"/>
                 <o:lock v:ext="edit" shapetype="t"/>
               </v:shapetype>

</xml_diff>